<commit_message>
day and night cycle prototype
</commit_message>
<xml_diff>
--- a/Documents/Project Plan Gabriel.docx
+++ b/Documents/Project Plan Gabriel.docx
@@ -3765,7 +3765,14 @@
               <w:rPr>
                 <w:sz w:val="20"/>
               </w:rPr>
+              <w:lastRenderedPageBreak/>
               <w:t>Answers based on research</w:t>
+            </w:r>
+            <w:r>
+              <w:rPr>
+                <w:sz w:val="20"/>
+              </w:rPr>
+              <w:t xml:space="preserve"> //recommendations , research conclusion</w:t>
             </w:r>
           </w:p>
         </w:tc>
@@ -4154,6 +4161,11 @@
       </w:r>
       <w:r>
         <w:t>:</w:t>
+      </w:r>
+    </w:p>
+    <w:p>
+      <w:r>
+        <w:t>//Stepping stones.</w:t>
       </w:r>
     </w:p>
     <w:p>
@@ -4978,6 +4990,7 @@
         </w:numPr>
       </w:pPr>
       <w:r>
+        <w:lastRenderedPageBreak/>
         <w:t>How to impactfully convey educational information using serious game design?</w:t>
       </w:r>
     </w:p>
@@ -5120,7 +5133,6 @@
         </w:numPr>
       </w:pPr>
       <w:r>
-        <w:lastRenderedPageBreak/>
         <w:t>Document analysis</w:t>
       </w:r>
       <w:r>
@@ -11876,7 +11888,7 @@
         <v:path o:extrusionok="f" gradientshapeok="t" o:connecttype="rect"/>
         <o:lock v:ext="edit" aspectratio="t"/>
       </v:shapetype>
-      <v:shape id="_x0000_i1222" type="#_x0000_t75" style="width:37.55pt;height:36.3pt;visibility:visible;mso-wrap-style:square" o:bullet="t">
+      <v:shape id="_x0000_i1054" type="#_x0000_t75" style="width:37.6pt;height:36pt;visibility:visible;mso-wrap-style:square" o:bullet="t">
         <v:imagedata r:id="rId1" o:title=""/>
       </v:shape>
     </w:pict>
@@ -15830,21 +15842,6 @@
 </file>
 
 <file path=customXml/item2.xml><?xml version="1.0" encoding="utf-8"?>
-<?mso-contentType ?>
-<FormTemplates xmlns="http://schemas.microsoft.com/sharepoint/v3/contenttype/forms">
-  <Display>DocumentLibraryForm</Display>
-  <Edit>DocumentLibraryForm</Edit>
-  <New>DocumentLibraryForm</New>
-</FormTemplates>
-</file>
-
-<file path=customXml/item3.xml><?xml version="1.0" encoding="utf-8"?>
-<p:properties xmlns:p="http://schemas.microsoft.com/office/2006/metadata/properties" xmlns:xsi="http://www.w3.org/2001/XMLSchema-instance" xmlns:pc="http://schemas.microsoft.com/office/infopath/2007/PartnerControls">
-  <documentManagement/>
-</p:properties>
-</file>
-
-<file path=customXml/item4.xml><?xml version="1.0" encoding="utf-8"?>
 <ct:contentTypeSchema xmlns:ct="http://schemas.microsoft.com/office/2006/metadata/contentType" xmlns:ma="http://schemas.microsoft.com/office/2006/metadata/properties/metaAttributes" ct:_="" ma:_="" ma:contentTypeName="Document" ma:contentTypeID="0x010100BE3178D912CC1D41A6A85634DC34FC7A" ma:contentTypeVersion="0" ma:contentTypeDescription="Create a new document." ma:contentTypeScope="" ma:versionID="dbbd28ef624dcae803dbe9a658849040">
   <xsd:schema xmlns:xsd="http://www.w3.org/2001/XMLSchema" xmlns:xs="http://www.w3.org/2001/XMLSchema" xmlns:p="http://schemas.microsoft.com/office/2006/metadata/properties" targetNamespace="http://schemas.microsoft.com/office/2006/metadata/properties" ma:root="true" ma:fieldsID="067e30616eeadeb776f014c5fbcfd813">
     <xsd:element name="properties">
@@ -15958,6 +15955,21 @@
 </ct:contentTypeSchema>
 </file>
 
+<file path=customXml/item3.xml><?xml version="1.0" encoding="utf-8"?>
+<p:properties xmlns:p="http://schemas.microsoft.com/office/2006/metadata/properties" xmlns:xsi="http://www.w3.org/2001/XMLSchema-instance" xmlns:pc="http://schemas.microsoft.com/office/infopath/2007/PartnerControls">
+  <documentManagement/>
+</p:properties>
+</file>
+
+<file path=customXml/item4.xml><?xml version="1.0" encoding="utf-8"?>
+<?mso-contentType ?>
+<FormTemplates xmlns="http://schemas.microsoft.com/sharepoint/v3/contenttype/forms">
+  <Display>DocumentLibraryForm</Display>
+  <Edit>DocumentLibraryForm</Edit>
+  <New>DocumentLibraryForm</New>
+</FormTemplates>
+</file>
+
 <file path=customXml/itemProps1.xml><?xml version="1.0" encoding="utf-8"?>
 <ds:datastoreItem xmlns:ds="http://schemas.openxmlformats.org/officeDocument/2006/customXml" ds:itemID="{92885F8D-49B8-478F-9082-3CB2AA801698}">
   <ds:schemaRefs>
@@ -15967,9 +15979,17 @@
 </file>
 
 <file path=customXml/itemProps2.xml><?xml version="1.0" encoding="utf-8"?>
-<ds:datastoreItem xmlns:ds="http://schemas.openxmlformats.org/officeDocument/2006/customXml" ds:itemID="{8D559B33-4825-405B-ACEB-6F229225D325}">
+<ds:datastoreItem xmlns:ds="http://schemas.openxmlformats.org/officeDocument/2006/customXml" ds:itemID="{9F70259C-ACDF-4913-A7DE-01502B5321ED}">
   <ds:schemaRefs>
-    <ds:schemaRef ds:uri="http://schemas.microsoft.com/sharepoint/v3/contenttype/forms"/>
+    <ds:schemaRef ds:uri="http://schemas.microsoft.com/office/2006/metadata/contentType"/>
+    <ds:schemaRef ds:uri="http://schemas.microsoft.com/office/2006/metadata/properties/metaAttributes"/>
+    <ds:schemaRef ds:uri="http://www.w3.org/2001/XMLSchema"/>
+    <ds:schemaRef ds:uri="http://schemas.microsoft.com/office/2006/metadata/properties"/>
+    <ds:schemaRef ds:uri="http://schemas.openxmlformats.org/package/2006/metadata/core-properties"/>
+    <ds:schemaRef ds:uri="http://purl.org/dc/elements/1.1/"/>
+    <ds:schemaRef ds:uri="http://purl.org/dc/terms/"/>
+    <ds:schemaRef ds:uri="http://schemas.microsoft.com/internal/obd"/>
+    <ds:schemaRef ds:uri="http://schemas.microsoft.com/office/infopath/2007/PartnerControls"/>
   </ds:schemaRefs>
 </ds:datastoreItem>
 </file>
@@ -15984,17 +16004,9 @@
 </file>
 
 <file path=customXml/itemProps4.xml><?xml version="1.0" encoding="utf-8"?>
-<ds:datastoreItem xmlns:ds="http://schemas.openxmlformats.org/officeDocument/2006/customXml" ds:itemID="{9F70259C-ACDF-4913-A7DE-01502B5321ED}">
+<ds:datastoreItem xmlns:ds="http://schemas.openxmlformats.org/officeDocument/2006/customXml" ds:itemID="{8D559B33-4825-405B-ACEB-6F229225D325}">
   <ds:schemaRefs>
-    <ds:schemaRef ds:uri="http://schemas.microsoft.com/office/2006/metadata/contentType"/>
-    <ds:schemaRef ds:uri="http://schemas.microsoft.com/office/2006/metadata/properties/metaAttributes"/>
-    <ds:schemaRef ds:uri="http://www.w3.org/2001/XMLSchema"/>
-    <ds:schemaRef ds:uri="http://schemas.microsoft.com/office/2006/metadata/properties"/>
-    <ds:schemaRef ds:uri="http://schemas.openxmlformats.org/package/2006/metadata/core-properties"/>
-    <ds:schemaRef ds:uri="http://purl.org/dc/elements/1.1/"/>
-    <ds:schemaRef ds:uri="http://purl.org/dc/terms/"/>
-    <ds:schemaRef ds:uri="http://schemas.microsoft.com/internal/obd"/>
-    <ds:schemaRef ds:uri="http://schemas.microsoft.com/office/infopath/2007/PartnerControls"/>
+    <ds:schemaRef ds:uri="http://schemas.microsoft.com/sharepoint/v3/contenttype/forms"/>
   </ds:schemaRefs>
 </ds:datastoreItem>
 </file>
</xml_diff>